<commit_message>
Added some information about Hibernate in doc file
</commit_message>
<xml_diff>
--- a/Mapeamento objeto relacional JPA.docx
+++ b/Mapeamento objeto relacional JPA.docx
@@ -4,23 +4,7 @@
   <w:body>
     <w:p>
       <w:r>
-        <w:t xml:space="preserve">Mapeamento objeto relacional (JPA – Java </w:t>
-      </w:r>
-      <w:proofErr w:type="spellStart"/>
-      <w:r>
-        <w:t>Persistence</w:t>
-      </w:r>
-      <w:proofErr w:type="spellEnd"/>
-      <w:r>
-        <w:t xml:space="preserve"> API): veio para evitar várias linhas de código Java para transformar o que vem do banco de dados em objeto para poder ser tratado. </w:t>
-      </w:r>
-      <w:proofErr w:type="spellStart"/>
-      <w:r>
-        <w:t>Ex</w:t>
-      </w:r>
-      <w:proofErr w:type="spellEnd"/>
-      <w:r>
-        <w:t>:</w:t>
+        <w:t>Mapeamento objeto relacional (JPA – Java Persistence API): veio para evitar várias linhas de código Java para transformar o que vem do banco de dados em objeto para poder ser tratado. Ex:</w:t>
       </w:r>
     </w:p>
     <w:p>
@@ -68,13 +52,8 @@
       </w:r>
     </w:p>
     <w:p>
-      <w:proofErr w:type="spellStart"/>
-      <w:r>
-        <w:t>EntityManager</w:t>
-      </w:r>
-      <w:proofErr w:type="spellEnd"/>
-      <w:r>
-        <w:t>: instanciando esta classe, é fazer a conexão com o BD</w:t>
+      <w:r>
+        <w:t>EntityManager: instanciando esta classe, é fazer a conexão com o BD</w:t>
       </w:r>
       <w:r>
         <w:t>.</w:t>
@@ -87,60 +66,12 @@
         </w:pBdr>
       </w:pPr>
       <w:r>
-        <w:t xml:space="preserve">Quando o usuário faz uma requisição na Web significa que a aplicação vai instanciar um único </w:t>
-      </w:r>
-      <w:proofErr w:type="spellStart"/>
-      <w:r>
-        <w:t>EntityManager</w:t>
-      </w:r>
-      <w:proofErr w:type="spellEnd"/>
-      <w:r>
-        <w:t xml:space="preserve"> </w:t>
-      </w:r>
-      <w:proofErr w:type="gramStart"/>
-      <w:r>
-        <w:t>pra</w:t>
-      </w:r>
-      <w:proofErr w:type="gramEnd"/>
-      <w:r>
-        <w:t xml:space="preserve"> trabalhar com todos os dados da requisição.</w:t>
-      </w:r>
-    </w:p>
-    <w:p>
-      <w:r>
-        <w:t xml:space="preserve">Iniciamos o </w:t>
-      </w:r>
-      <w:proofErr w:type="spellStart"/>
-      <w:r>
-        <w:t>Xampp</w:t>
-      </w:r>
-      <w:proofErr w:type="spellEnd"/>
-      <w:r>
-        <w:t xml:space="preserve"> e demos start no </w:t>
-      </w:r>
-      <w:proofErr w:type="spellStart"/>
-      <w:r>
-        <w:t>Apacha</w:t>
-      </w:r>
-      <w:proofErr w:type="spellEnd"/>
-      <w:r>
-        <w:t xml:space="preserve"> e </w:t>
-      </w:r>
-      <w:proofErr w:type="spellStart"/>
-      <w:r>
-        <w:t>MySql</w:t>
-      </w:r>
-      <w:proofErr w:type="spellEnd"/>
-      <w:r>
-        <w:t xml:space="preserve">, </w:t>
-      </w:r>
-      <w:proofErr w:type="gramStart"/>
-      <w:r>
-        <w:t>Apache</w:t>
-      </w:r>
-      <w:proofErr w:type="gramEnd"/>
-      <w:r>
-        <w:t xml:space="preserve"> é o servidor web que possui aplicativo de gerenciador do SQL.</w:t>
+        <w:t>Quando o usuário faz uma requisição na Web significa que a aplicação vai instanciar um único EntityManager pra trabalhar com todos os dados da requisição.</w:t>
+      </w:r>
+    </w:p>
+    <w:p>
+      <w:r>
+        <w:t>Iniciamos o Xampp e demos start no Apacha e MySql, Apache é o servidor web que possui aplicativo de gerenciador do SQL.</w:t>
       </w:r>
     </w:p>
     <w:p>
@@ -149,32 +80,19 @@
           <w:bottom w:val="single" w:sz="6" w:space="1" w:color="auto"/>
         </w:pBdr>
       </w:pPr>
-      <w:proofErr w:type="spellStart"/>
-      <w:r>
-        <w:t>Maven</w:t>
-      </w:r>
-      <w:proofErr w:type="spellEnd"/>
-      <w:r>
-        <w:t>: gerenciado de dependências e build do Java.</w:t>
+      <w:r>
+        <w:t>Maven: gerenciado de dependências e build do Java.</w:t>
       </w:r>
     </w:p>
     <w:p>
       <w:r>
         <w:t xml:space="preserve">Porque utilizar o Java 11? </w:t>
       </w:r>
-      <w:proofErr w:type="spellStart"/>
-      <w:r>
-        <w:rPr>
-          <w:lang w:val="en-US"/>
-        </w:rPr>
-        <w:t>Ele</w:t>
-      </w:r>
-      <w:proofErr w:type="spellEnd"/>
-      <w:r>
-        <w:rPr>
-          <w:lang w:val="en-US"/>
-        </w:rPr>
-        <w:t xml:space="preserve"> é LTS: Long Term S</w:t>
+      <w:r>
+        <w:rPr>
+          <w:lang w:val="en-US"/>
+        </w:rPr>
+        <w:t>Ele é LTS: Long Term S</w:t>
       </w:r>
       <w:r>
         <w:rPr>
@@ -183,50 +101,18 @@
         <w:t xml:space="preserve">upport. </w:t>
       </w:r>
       <w:r>
-        <w:t xml:space="preserve">As empresas </w:t>
-      </w:r>
-      <w:proofErr w:type="spellStart"/>
-      <w:r>
-        <w:t>constumam</w:t>
-      </w:r>
-      <w:proofErr w:type="spellEnd"/>
-      <w:r>
-        <w:t xml:space="preserve"> utilizar pelo f</w:t>
-      </w:r>
-      <w:r>
-        <w:t xml:space="preserve">ato do </w:t>
-      </w:r>
-      <w:proofErr w:type="spellStart"/>
-      <w:r>
-        <w:t>suprote</w:t>
-      </w:r>
-      <w:proofErr w:type="spellEnd"/>
-      <w:r>
-        <w:t>...</w:t>
-      </w:r>
-      <w:r>
-        <w:t xml:space="preserve">Sempre </w:t>
-      </w:r>
-      <w:proofErr w:type="gramStart"/>
-      <w:r>
-        <w:t>as LTS se mantém</w:t>
-      </w:r>
-      <w:proofErr w:type="gramEnd"/>
-      <w:r>
-        <w:t>. Quando sai novas versões, a última antiga não possui suporte, este é o fato de utilizar a versão LTS.</w:t>
-      </w:r>
-    </w:p>
-    <w:p>
-      <w:r>
-        <w:t xml:space="preserve">Arquivo POM: ele mostra as configurações do </w:t>
-      </w:r>
-      <w:proofErr w:type="spellStart"/>
-      <w:r>
-        <w:t>Maven</w:t>
-      </w:r>
-      <w:proofErr w:type="spellEnd"/>
-      <w:r>
-        <w:t>.</w:t>
+        <w:t>As empresas constumam utilizar pelo f</w:t>
+      </w:r>
+      <w:r>
+        <w:t>ato do suprote...</w:t>
+      </w:r>
+      <w:r>
+        <w:t>Sempre as LTS se mantém. Quando sai novas versões, a última antiga não possui suporte, este é o fato de utilizar a versão LTS.</w:t>
+      </w:r>
+    </w:p>
+    <w:p>
+      <w:r>
+        <w:t>Arquivo POM: ele mostra as configurações do Maven.</w:t>
       </w:r>
     </w:p>
     <w:p>
@@ -237,39 +123,7 @@
         </w:pBdr>
       </w:pPr>
       <w:r>
-        <w:t xml:space="preserve">OBS: O que é o </w:t>
-      </w:r>
-      <w:proofErr w:type="spellStart"/>
-      <w:r>
-        <w:t>Xampp</w:t>
-      </w:r>
-      <w:proofErr w:type="spellEnd"/>
-      <w:r>
-        <w:t xml:space="preserve">? Pacote com os principais servidores open </w:t>
-      </w:r>
-      <w:proofErr w:type="spellStart"/>
-      <w:r>
-        <w:t>source</w:t>
-      </w:r>
-      <w:proofErr w:type="spellEnd"/>
-      <w:r>
-        <w:t xml:space="preserve"> (MySQL, </w:t>
-      </w:r>
-      <w:proofErr w:type="gramStart"/>
-      <w:r>
-        <w:t>Apache</w:t>
-      </w:r>
-      <w:proofErr w:type="gramEnd"/>
-      <w:r>
-        <w:t xml:space="preserve">, </w:t>
-      </w:r>
-      <w:proofErr w:type="spellStart"/>
-      <w:r>
-        <w:t>etc</w:t>
-      </w:r>
-      <w:proofErr w:type="spellEnd"/>
-      <w:r>
-        <w:t>)</w:t>
+        <w:t>OBS: O que é o Xampp? Pacote com os principais servidores open source (MySQL, Apache, etc)</w:t>
       </w:r>
     </w:p>
     <w:p/>
@@ -280,39 +134,7 @@
         </w:pBdr>
       </w:pPr>
       <w:r>
-        <w:t xml:space="preserve">Dependências </w:t>
-      </w:r>
-      <w:proofErr w:type="spellStart"/>
-      <w:r>
-        <w:t>Maven</w:t>
-      </w:r>
-      <w:proofErr w:type="spellEnd"/>
-      <w:r>
-        <w:t xml:space="preserve">: sempre pesquisar na web os nomes e links; </w:t>
-      </w:r>
-      <w:proofErr w:type="gramStart"/>
-      <w:r>
-        <w:t>Quando</w:t>
-      </w:r>
-      <w:proofErr w:type="gramEnd"/>
-      <w:r>
-        <w:t xml:space="preserve"> colamos as dependências no </w:t>
-      </w:r>
-      <w:proofErr w:type="spellStart"/>
-      <w:r>
-        <w:t>pom</w:t>
-      </w:r>
-      <w:proofErr w:type="spellEnd"/>
-      <w:r>
-        <w:t xml:space="preserve"> e damos um CTRL S, o </w:t>
-      </w:r>
-      <w:proofErr w:type="spellStart"/>
-      <w:r>
-        <w:t>Maven</w:t>
-      </w:r>
-      <w:proofErr w:type="spellEnd"/>
-      <w:r>
-        <w:t xml:space="preserve"> vai atrás de buscar através dos links e baixa-los e colocar no projeto!</w:t>
+        <w:t>Dependências Maven: sempre pesquisar na web os nomes e links; Quando colamos as dependências no pom e damos um CTRL S, o Maven vai atrás de buscar através dos links e baixa-los e colocar no projeto!</w:t>
       </w:r>
     </w:p>
     <w:p>
@@ -321,19 +143,11 @@
           <w:lang w:val="en-US"/>
         </w:rPr>
       </w:pPr>
-      <w:proofErr w:type="spellStart"/>
-      <w:r>
-        <w:rPr>
-          <w:lang w:val="en-US"/>
-        </w:rPr>
-        <w:t>Sobre</w:t>
-      </w:r>
-      <w:proofErr w:type="spellEnd"/>
-      <w:r>
-        <w:rPr>
-          <w:lang w:val="en-US"/>
-        </w:rPr>
-        <w:t xml:space="preserve"> o persistence.xml:</w:t>
+      <w:r>
+        <w:rPr>
+          <w:lang w:val="en-US"/>
+        </w:rPr>
+        <w:t>Sobre o persistence.xml:</w:t>
       </w:r>
     </w:p>
     <w:p>
@@ -486,9 +300,98 @@
           <w:szCs w:val="20"/>
           <w:lang w:val="en-US"/>
         </w:rPr>
-        <w:t>"</w:t>
-      </w:r>
-      <w:proofErr w:type="gramStart"/>
+        <w:t>"jdbc:mysql://localhost/aulajpa?useSSL=false&amp;amp;serverTimezone=UTC"</w:t>
+      </w:r>
+      <w:r>
+        <w:rPr>
+          <w:rFonts w:ascii="Consolas" w:hAnsi="Consolas" w:cs="Consolas"/>
+          <w:sz w:val="20"/>
+          <w:szCs w:val="20"/>
+          <w:lang w:val="en-US"/>
+        </w:rPr>
+        <w:t xml:space="preserve"> </w:t>
+      </w:r>
+      <w:r>
+        <w:rPr>
+          <w:rFonts w:ascii="Consolas" w:hAnsi="Consolas" w:cs="Consolas"/>
+          <w:color w:val="808080"/>
+          <w:sz w:val="20"/>
+          <w:szCs w:val="20"/>
+          <w:lang w:val="en-US"/>
+        </w:rPr>
+        <w:t>/&gt;</w:t>
+      </w:r>
+    </w:p>
+    <w:p>
+      <w:r>
+        <w:t>Neste caso acima é local host, se fosse endereço web teria apenas que tirar o local host e por o IP.</w:t>
+      </w:r>
+      <w:r>
+        <w:t xml:space="preserve"> Esta é a url de conexão com o banco.</w:t>
+      </w:r>
+    </w:p>
+    <w:p>
+      <w:pPr>
+        <w:rPr>
+          <w:lang w:val="en-US"/>
+        </w:rPr>
+      </w:pPr>
+      <w:r>
+        <w:rPr>
+          <w:rFonts w:ascii="Consolas" w:hAnsi="Consolas" w:cs="Consolas"/>
+          <w:color w:val="808080"/>
+          <w:sz w:val="20"/>
+          <w:szCs w:val="20"/>
+          <w:shd w:val="clear" w:color="auto" w:fill="373737"/>
+          <w:lang w:val="en-US"/>
+        </w:rPr>
+        <w:t>&lt;</w:t>
+      </w:r>
+      <w:r>
+        <w:rPr>
+          <w:rFonts w:ascii="Consolas" w:hAnsi="Consolas" w:cs="Consolas"/>
+          <w:b/>
+          <w:bCs/>
+          <w:color w:val="03A8D8"/>
+          <w:sz w:val="20"/>
+          <w:szCs w:val="20"/>
+          <w:shd w:val="clear" w:color="auto" w:fill="373737"/>
+          <w:lang w:val="en-US"/>
+        </w:rPr>
+        <w:t>property</w:t>
+      </w:r>
+      <w:r>
+        <w:rPr>
+          <w:rFonts w:ascii="Consolas" w:hAnsi="Consolas" w:cs="Consolas"/>
+          <w:sz w:val="20"/>
+          <w:szCs w:val="20"/>
+          <w:shd w:val="clear" w:color="auto" w:fill="373737"/>
+          <w:lang w:val="en-US"/>
+        </w:rPr>
+        <w:t xml:space="preserve"> </w:t>
+      </w:r>
+      <w:r>
+        <w:rPr>
+          <w:rFonts w:ascii="Consolas" w:hAnsi="Consolas" w:cs="Consolas"/>
+          <w:color w:val="A7EC21"/>
+          <w:sz w:val="20"/>
+          <w:szCs w:val="20"/>
+          <w:shd w:val="clear" w:color="auto" w:fill="373737"/>
+          <w:lang w:val="en-US"/>
+        </w:rPr>
+        <w:t>name</w:t>
+      </w:r>
+      <w:r>
+        <w:rPr>
+          <w:rFonts w:ascii="Consolas" w:hAnsi="Consolas" w:cs="Consolas"/>
+          <w:color w:val="52CA11"/>
+          <w:sz w:val="20"/>
+          <w:szCs w:val="20"/>
+          <w:shd w:val="clear" w:color="auto" w:fill="373737"/>
+          <w:lang w:val="en-US"/>
+        </w:rPr>
+        <w:t>=</w:t>
+      </w:r>
       <w:r>
         <w:rPr>
           <w:rFonts w:ascii="Consolas" w:hAnsi="Consolas" w:cs="Consolas"/>
@@ -497,169 +400,10 @@
           <w:color w:val="17C694"/>
           <w:sz w:val="20"/>
           <w:szCs w:val="20"/>
-          <w:lang w:val="en-US"/>
-        </w:rPr>
-        <w:t>jdbc:mysql://localhost/aulajpa?useSSL=false&amp;amp;serverTimezone=UTC</w:t>
-      </w:r>
-      <w:proofErr w:type="gramEnd"/>
-      <w:r>
-        <w:rPr>
-          <w:rFonts w:ascii="Consolas" w:hAnsi="Consolas" w:cs="Consolas"/>
-          <w:i/>
-          <w:iCs/>
-          <w:color w:val="17C694"/>
-          <w:sz w:val="20"/>
-          <w:szCs w:val="20"/>
-          <w:lang w:val="en-US"/>
-        </w:rPr>
-        <w:t>"</w:t>
-      </w:r>
-      <w:r>
-        <w:rPr>
-          <w:rFonts w:ascii="Consolas" w:hAnsi="Consolas" w:cs="Consolas"/>
-          <w:sz w:val="20"/>
-          <w:szCs w:val="20"/>
-          <w:lang w:val="en-US"/>
-        </w:rPr>
-        <w:t xml:space="preserve"> </w:t>
-      </w:r>
-      <w:r>
-        <w:rPr>
-          <w:rFonts w:ascii="Consolas" w:hAnsi="Consolas" w:cs="Consolas"/>
-          <w:color w:val="808080"/>
-          <w:sz w:val="20"/>
-          <w:szCs w:val="20"/>
-          <w:lang w:val="en-US"/>
-        </w:rPr>
-        <w:t>/&gt;</w:t>
-      </w:r>
-    </w:p>
-    <w:p>
-      <w:r>
-        <w:t xml:space="preserve">Neste caso acima é local host, se fosse endereço web teria apenas que tirar o local host e </w:t>
-      </w:r>
-      <w:proofErr w:type="spellStart"/>
-      <w:r>
-        <w:t>por</w:t>
-      </w:r>
-      <w:proofErr w:type="spellEnd"/>
-      <w:r>
-        <w:t xml:space="preserve"> o IP.</w:t>
-      </w:r>
-      <w:r>
-        <w:t xml:space="preserve"> Esta é a </w:t>
-      </w:r>
-      <w:proofErr w:type="spellStart"/>
-      <w:r>
-        <w:t>url</w:t>
-      </w:r>
-      <w:proofErr w:type="spellEnd"/>
-      <w:r>
-        <w:t xml:space="preserve"> de conexão com o banco.</w:t>
-      </w:r>
-    </w:p>
-    <w:p>
-      <w:pPr>
-        <w:rPr>
-          <w:lang w:val="en-US"/>
-        </w:rPr>
-      </w:pPr>
-      <w:r>
-        <w:rPr>
-          <w:rFonts w:ascii="Consolas" w:hAnsi="Consolas" w:cs="Consolas"/>
-          <w:color w:val="808080"/>
-          <w:sz w:val="20"/>
-          <w:szCs w:val="20"/>
           <w:shd w:val="clear" w:color="auto" w:fill="373737"/>
           <w:lang w:val="en-US"/>
         </w:rPr>
-        <w:t>&lt;</w:t>
-      </w:r>
-      <w:r>
-        <w:rPr>
-          <w:rFonts w:ascii="Consolas" w:hAnsi="Consolas" w:cs="Consolas"/>
-          <w:b/>
-          <w:bCs/>
-          <w:color w:val="03A8D8"/>
-          <w:sz w:val="20"/>
-          <w:szCs w:val="20"/>
-          <w:shd w:val="clear" w:color="auto" w:fill="373737"/>
-          <w:lang w:val="en-US"/>
-        </w:rPr>
-        <w:t>property</w:t>
-      </w:r>
-      <w:r>
-        <w:rPr>
-          <w:rFonts w:ascii="Consolas" w:hAnsi="Consolas" w:cs="Consolas"/>
-          <w:sz w:val="20"/>
-          <w:szCs w:val="20"/>
-          <w:shd w:val="clear" w:color="auto" w:fill="373737"/>
-          <w:lang w:val="en-US"/>
-        </w:rPr>
-        <w:t xml:space="preserve"> </w:t>
-      </w:r>
-      <w:r>
-        <w:rPr>
-          <w:rFonts w:ascii="Consolas" w:hAnsi="Consolas" w:cs="Consolas"/>
-          <w:color w:val="A7EC21"/>
-          <w:sz w:val="20"/>
-          <w:szCs w:val="20"/>
-          <w:shd w:val="clear" w:color="auto" w:fill="373737"/>
-          <w:lang w:val="en-US"/>
-        </w:rPr>
-        <w:t>name</w:t>
-      </w:r>
-      <w:r>
-        <w:rPr>
-          <w:rFonts w:ascii="Consolas" w:hAnsi="Consolas" w:cs="Consolas"/>
-          <w:color w:val="52CA11"/>
-          <w:sz w:val="20"/>
-          <w:szCs w:val="20"/>
-          <w:shd w:val="clear" w:color="auto" w:fill="373737"/>
-          <w:lang w:val="en-US"/>
-        </w:rPr>
-        <w:t>=</w:t>
-      </w:r>
-      <w:r>
-        <w:rPr>
-          <w:rFonts w:ascii="Consolas" w:hAnsi="Consolas" w:cs="Consolas"/>
-          <w:i/>
-          <w:iCs/>
-          <w:color w:val="17C694"/>
-          <w:sz w:val="20"/>
-          <w:szCs w:val="20"/>
-          <w:shd w:val="clear" w:color="auto" w:fill="373737"/>
-          <w:lang w:val="en-US"/>
-        </w:rPr>
-        <w:t>"</w:t>
-      </w:r>
-      <w:proofErr w:type="gramStart"/>
-      <w:r>
-        <w:rPr>
-          <w:rFonts w:ascii="Consolas" w:hAnsi="Consolas" w:cs="Consolas"/>
-          <w:i/>
-          <w:iCs/>
-          <w:color w:val="17C694"/>
-          <w:sz w:val="20"/>
-          <w:szCs w:val="20"/>
-          <w:shd w:val="clear" w:color="auto" w:fill="373737"/>
-          <w:lang w:val="en-US"/>
-        </w:rPr>
-        <w:t>hibernate.hbm2ddl.auto</w:t>
-      </w:r>
-      <w:proofErr w:type="gramEnd"/>
-      <w:r>
-        <w:rPr>
-          <w:rFonts w:ascii="Consolas" w:hAnsi="Consolas" w:cs="Consolas"/>
-          <w:i/>
-          <w:iCs/>
-          <w:color w:val="17C694"/>
-          <w:sz w:val="20"/>
-          <w:szCs w:val="20"/>
-          <w:shd w:val="clear" w:color="auto" w:fill="373737"/>
-          <w:lang w:val="en-US"/>
-        </w:rPr>
-        <w:t>"</w:t>
+        <w:t>"hibernate.hbm2ddl.auto"</w:t>
       </w:r>
       <w:r>
         <w:rPr>
@@ -751,53 +495,29 @@
         <w:t>objeto monitorado</w:t>
       </w:r>
       <w:r>
-        <w:t xml:space="preserve">: quando foi recém colocado no BD, ou caso ainda você não tenha dado o </w:t>
-      </w:r>
-      <w:proofErr w:type="spellStart"/>
-      <w:r>
-        <w:t>em.close</w:t>
-      </w:r>
-      <w:proofErr w:type="spellEnd"/>
-      <w:r>
-        <w:t xml:space="preserve">(); e </w:t>
-      </w:r>
-      <w:proofErr w:type="spellStart"/>
-      <w:r>
-        <w:t>emf.close</w:t>
-      </w:r>
-      <w:proofErr w:type="spellEnd"/>
-      <w:r>
-        <w:t xml:space="preserve">(); E ainda utilizar o comando </w:t>
-      </w:r>
-      <w:proofErr w:type="spellStart"/>
-      <w:r>
-        <w:t>find</w:t>
-      </w:r>
-      <w:proofErr w:type="spellEnd"/>
-      <w:r>
-        <w:t xml:space="preserve"> para buscar e poder excluir, depois dando os comandos de </w:t>
-      </w:r>
-      <w:proofErr w:type="spellStart"/>
-      <w:r>
-        <w:t>commit</w:t>
-      </w:r>
-      <w:proofErr w:type="spellEnd"/>
-      <w:r>
-        <w:t>...</w:t>
+        <w:t>: quando foi recém colocado no BD, ou caso ainda você não tenha dado o em.close(); e emf.close(); E ainda utilizar o comando find para buscar e poder excluir, depois dando os comandos de commit...</w:t>
       </w:r>
     </w:p>
     <w:p/>
     <w:p>
       <w:r>
-        <w:t xml:space="preserve">Spring date: dá os comandos </w:t>
-      </w:r>
-      <w:proofErr w:type="spellStart"/>
-      <w:r>
-        <w:t>Entity</w:t>
-      </w:r>
-      <w:proofErr w:type="spellEnd"/>
-      <w:r>
-        <w:t xml:space="preserve"> sem vermos e fica mais fácil ainda a configuração do banco de dados.</w:t>
+        <w:t>Spring date: dá os comandos Entity sem vermos e fica mais fácil ainda a configuração do banco de dados.</w:t>
+      </w:r>
+    </w:p>
+    <w:p>
+      <w:r>
+        <w:t>Hibernate: foi utilizado para este exemplo nas configurações do Maven, o que é?</w:t>
+      </w:r>
+      <w:r>
+        <w:t xml:space="preserve"> </w:t>
+      </w:r>
+    </w:p>
+    <w:p>
+      <w:r>
+        <w:t>O Hibernate é um framework para o mapeamento objeto-relacional escrito na linguagem Java</w:t>
+      </w:r>
+      <w:r>
+        <w:t>.</w:t>
       </w:r>
       <w:bookmarkStart w:id="0" w:name="_GoBack"/>
       <w:bookmarkEnd w:id="0"/>

</xml_diff>